<commit_message>
dev-04-generalize: Generalize code fragments
</commit_message>
<xml_diff>
--- a/лаб3.docx
+++ b/лаб3.docx
@@ -59,13 +59,6 @@
       </w:r>
     </w:p>
     <w:p>
-      <w:r>
-        <w:rPr>
-          <w:b/>
-          <w:bCs/>
-        </w:rPr>
-        <w:t xml:space="preserve"> </w:t>
-      </w:r>
       <w:r>
         <w:rPr>
           <w:b/>
@@ -548,13 +541,8 @@
     </w:p>
     <w:p>
       <w:r>
-        <w:t xml:space="preserve">git </w:t>
-      </w:r>
-      <w:proofErr w:type="gramStart"/>
-      <w:r>
-        <w:t>add .</w:t>
-      </w:r>
-      <w:proofErr w:type="gramEnd"/>
+        <w:t>git add .</w:t>
+      </w:r>
     </w:p>
     <w:p>
       <w:pPr>

</xml_diff>